<commit_message>
cambios en words y xml de prubeas
</commit_message>
<xml_diff>
--- a/ejemplos/comedias/3- Virtud, pobreza y mujer/Codificación/Virtud Aparato.docx
+++ b/ejemplos/comedias/3- Virtud, pobreza y mujer/Codificación/Virtud Aparato.docx
@@ -3637,7 +3637,16 @@
           <w:szCs w:val="19"/>
           <w:lang w:val="es-ES"/>
         </w:rPr>
-        <w:t xml:space="preserve">fátima: </w:t>
+        <w:t>F</w:t>
+      </w:r>
+      <w:r>
+        <w:rPr>
+          <w:rFonts w:ascii="GranjonLTStd" w:hAnsi="GranjonLTStd" w:cs="GranjonLTStd"/>
+          <w:sz w:val="19"/>
+          <w:szCs w:val="19"/>
+          <w:lang w:val="es-ES"/>
+        </w:rPr>
+        <w:t xml:space="preserve">átima: </w:t>
       </w:r>
       <w:r>
         <w:rPr>

</xml_diff>